<commit_message>
json processor and manager refactoring
</commit_message>
<xml_diff>
--- a/reports/templates/sd_general_report_processor_template.docx
+++ b/reports/templates/sd_general_report_processor_template.docx
@@ -267,7 +267,7 @@
                                 <w:sz w:val="52"/>
                                 <w:szCs w:val="52"/>
                               </w:rPr>
-                              <w:instrText xml:space="preserve"> MERGEFIELD  post_code_search \* Upper  \* MERGEFORMAT </w:instrText>
+                              <w:instrText xml:space="preserve"> MERGEFIELD  post_code \* Upper  \* MERGEFORMAT </w:instrText>
                             </w:r>
                             <w:r>
                               <w:rPr>
@@ -286,7 +286,7 @@
                                 <w:sz w:val="52"/>
                                 <w:szCs w:val="52"/>
                               </w:rPr>
-                              <w:t>«POST_CODE_SEARCH»</w:t>
+                              <w:t>«POST_CODE»</w:t>
                             </w:r>
                             <w:r>
                               <w:rPr>
@@ -513,7 +513,7 @@
                           <w:sz w:val="52"/>
                           <w:szCs w:val="52"/>
                         </w:rPr>
-                        <w:instrText xml:space="preserve"> MERGEFIELD  post_code_search \* Upper  \* MERGEFORMAT </w:instrText>
+                        <w:instrText xml:space="preserve"> MERGEFIELD  post_code \* Upper  \* MERGEFORMAT </w:instrText>
                       </w:r>
                       <w:r>
                         <w:rPr>
@@ -532,7 +532,7 @@
                           <w:sz w:val="52"/>
                           <w:szCs w:val="52"/>
                         </w:rPr>
-                        <w:t>«POST_CODE_SEARCH»</w:t>
+                        <w:t>«POST_CODE»</w:t>
                       </w:r>
                       <w:r>
                         <w:rPr>

</xml_diff>